<commit_message>
Se actualiza el documento de requerimientos
</commit_message>
<xml_diff>
--- a/doc/DOC DE REQ.docx
+++ b/doc/DOC DE REQ.docx
@@ -2600,7 +2600,25 @@
           <w:szCs w:val="24"/>
           <w:lang w:eastAsia="es-ES"/>
         </w:rPr>
-        <w:t>precios. Pese a no haberse registrado, a este usuario se le  permitirá  añadir artículos  al  carrito  para  que  se  vaya  familiariz</w:t>
+        <w:t xml:space="preserve">precios. Pese a no haberse registrado, a este usuario se le  permitirá  </w:t>
+      </w:r>
+      <w:r>
+        <w:rPr>
+          <w:rFonts w:ascii="Segoe UI" w:eastAsia="Times New Roman" w:hAnsi="Segoe UI" w:cs="Segoe UI"/>
+          <w:sz w:val="24"/>
+          <w:szCs w:val="24"/>
+          <w:lang w:eastAsia="es-ES"/>
+        </w:rPr>
+        <w:t xml:space="preserve">acceder a las descripciones de cada uno de los productos, </w:t>
+      </w:r>
+      <w:r>
+        <w:rPr>
+          <w:rFonts w:ascii="Segoe UI" w:eastAsia="Times New Roman" w:hAnsi="Segoe UI" w:cs="Segoe UI"/>
+          <w:sz w:val="24"/>
+          <w:szCs w:val="24"/>
+          <w:lang w:eastAsia="es-ES"/>
+        </w:rPr>
+        <w:t>para  que  se  vaya  familiariz</w:t>
       </w:r>
       <w:r>
         <w:rPr>
@@ -2656,7 +2674,27 @@
           <w:szCs w:val="24"/>
           <w:lang w:eastAsia="es-ES"/>
         </w:rPr>
-        <w:t>Una vez que decida registrarse  todos los artículos  añadidos al carrito previamente permanecerán ahí para  poder finalizar  la compra directamente.</w:t>
+        <w:t xml:space="preserve">Cuando el usuario anónimo quiera comprar un producto, el sistema lo enviara directamente a un menú donde deberá seleccionar si quiere darse de alta en el sistema, o si es un usuario anterior, </w:t>
+      </w:r>
+      <w:proofErr w:type="spellStart"/>
+      <w:r>
+        <w:rPr>
+          <w:rFonts w:ascii="Segoe UI" w:eastAsia="Times New Roman" w:hAnsi="Segoe UI" w:cs="Segoe UI"/>
+          <w:sz w:val="24"/>
+          <w:szCs w:val="24"/>
+          <w:lang w:eastAsia="es-ES"/>
+        </w:rPr>
+        <w:t>loguearse</w:t>
+      </w:r>
+      <w:proofErr w:type="spellEnd"/>
+      <w:r>
+        <w:rPr>
+          <w:rFonts w:ascii="Segoe UI" w:eastAsia="Times New Roman" w:hAnsi="Segoe UI" w:cs="Segoe UI"/>
+          <w:sz w:val="24"/>
+          <w:szCs w:val="24"/>
+          <w:lang w:eastAsia="es-ES"/>
+        </w:rPr>
+        <w:t>.</w:t>
       </w:r>
       <w:r>
         <w:rPr>
@@ -2694,7 +2732,52 @@
           <w:szCs w:val="24"/>
           <w:lang w:eastAsia="es-ES"/>
         </w:rPr>
-        <w:t>El  cliente  registrado es  un  usuario  que anteriormente  ha introducido  sus  datos  como  cliente  de  la  tienda  y  ya  cuenta  con  un  código  y  una  contraseña para registrarse. Tendrá  la  opción  de  visualizar  sus  pedidos  anteriores  y  el  estado  de  estos. También, si así lo desea, podrá  finalizar su compra eligiendo su forma de pago y realizar así el pedido de los artículos seleccionados.</w:t>
+        <w:t xml:space="preserve">El  cliente  registrado es  un  usuario  que anteriormente  ha introducido  sus  datos  como  cliente  de  la  tienda  y  ya  cuenta  con  un  </w:t>
+      </w:r>
+      <w:r>
+        <w:rPr>
+          <w:rFonts w:ascii="Segoe UI" w:eastAsia="Times New Roman" w:hAnsi="Segoe UI" w:cs="Segoe UI"/>
+          <w:sz w:val="24"/>
+          <w:szCs w:val="24"/>
+          <w:lang w:eastAsia="es-ES"/>
+        </w:rPr>
+        <w:t>nombre de usuario</w:t>
+      </w:r>
+      <w:r>
+        <w:rPr>
+          <w:rFonts w:ascii="Segoe UI" w:eastAsia="Times New Roman" w:hAnsi="Segoe UI" w:cs="Segoe UI"/>
+          <w:sz w:val="24"/>
+          <w:szCs w:val="24"/>
+          <w:lang w:eastAsia="es-ES"/>
+        </w:rPr>
+        <w:t xml:space="preserve">  y  una  contraseña para registrarse. </w:t>
+      </w:r>
+      <w:r>
+        <w:rPr>
+          <w:rFonts w:ascii="Segoe UI" w:eastAsia="Times New Roman" w:hAnsi="Segoe UI" w:cs="Segoe UI"/>
+          <w:sz w:val="24"/>
+          <w:szCs w:val="24"/>
+          <w:lang w:eastAsia="es-ES"/>
+        </w:rPr>
+        <w:t xml:space="preserve">El cliente registrado podrá </w:t>
+      </w:r>
+      <w:r>
+        <w:rPr>
+          <w:rFonts w:ascii="Segoe UI" w:eastAsia="Times New Roman" w:hAnsi="Segoe UI" w:cs="Segoe UI"/>
+          <w:sz w:val="24"/>
+          <w:szCs w:val="24"/>
+          <w:lang w:eastAsia="es-ES"/>
+        </w:rPr>
+        <w:t>finalizar su compra</w:t>
+      </w:r>
+      <w:r>
+        <w:rPr>
+          <w:rFonts w:ascii="Segoe UI" w:eastAsia="Times New Roman" w:hAnsi="Segoe UI" w:cs="Segoe UI"/>
+          <w:sz w:val="24"/>
+          <w:szCs w:val="24"/>
+          <w:lang w:eastAsia="es-ES"/>
+        </w:rPr>
+        <w:t>, introduciendo su número de tarjeta de crédito para efectuar el pago, y seleccionan la sucursal de OCA en donde va a retirar su producto.</w:t>
       </w:r>
       <w:r>
         <w:rPr>
@@ -2732,19 +2815,17 @@
           <w:szCs w:val="24"/>
           <w:lang w:eastAsia="es-ES"/>
         </w:rPr>
-        <w:t>El  administrador tendrá  acceso  para  realizar las operaciones y gestiones.</w:t>
-      </w:r>
-    </w:p>
-    <w:p>
-      <w:pPr>
-        <w:spacing w:after="240" w:line="240" w:lineRule="auto"/>
-        <w:rPr>
-          <w:rFonts w:ascii="Segoe UI" w:eastAsia="Times New Roman" w:hAnsi="Segoe UI" w:cs="Segoe UI"/>
-          <w:sz w:val="24"/>
-          <w:szCs w:val="24"/>
-          <w:lang w:eastAsia="es-ES"/>
-        </w:rPr>
-      </w:pPr>
+        <w:t>El</w:t>
+      </w:r>
+      <w:r>
+        <w:rPr>
+          <w:rFonts w:ascii="Segoe UI" w:eastAsia="Times New Roman" w:hAnsi="Segoe UI" w:cs="Segoe UI"/>
+          <w:sz w:val="24"/>
+          <w:szCs w:val="24"/>
+          <w:lang w:eastAsia="es-ES"/>
+        </w:rPr>
+        <w:t xml:space="preserve">  administrador tendrá  acceso a todo el stock de la tienda. El podrá agregar o quitar stock como desee.</w:t>
+      </w:r>
     </w:p>
     <w:p>
       <w:pPr>
@@ -3092,20 +3173,6 @@
           <w:rFonts w:ascii="Segoe UI" w:hAnsi="Segoe UI" w:cs="Segoe UI"/>
         </w:rPr>
         <w:t xml:space="preserve">• Confirmar compra </w:t>
-      </w:r>
-    </w:p>
-    <w:p>
-      <w:pPr>
-        <w:pStyle w:val="Sinespaciado"/>
-        <w:rPr>
-          <w:rFonts w:ascii="Segoe UI" w:hAnsi="Segoe UI" w:cs="Segoe UI"/>
-        </w:rPr>
-      </w:pPr>
-      <w:r>
-        <w:rPr>
-          <w:rFonts w:ascii="Segoe UI" w:hAnsi="Segoe UI" w:cs="Segoe UI"/>
-        </w:rPr>
-        <w:t xml:space="preserve">• Consulta, modificación </w:t>
       </w:r>
     </w:p>
     <w:p>
@@ -3310,6 +3377,7 @@
         <w:rPr>
           <w:rFonts w:ascii="Segoe UI" w:hAnsi="Segoe UI" w:cs="Segoe UI"/>
         </w:rPr>
+        <w:lastRenderedPageBreak/>
         <w:tab/>
         <w:t>El</w:t>
       </w:r>
@@ -3317,7 +3385,31 @@
         <w:rPr>
           <w:rFonts w:ascii="Segoe UI" w:hAnsi="Segoe UI" w:cs="Segoe UI"/>
         </w:rPr>
-        <w:t xml:space="preserve"> administrador, se identifica con el rol de administrador, se encargara del mantenimiento de la tienda virtual. Tiene acceso a toda la parte privada del software. No hereda las funcionalidades de los otros dos actores. </w:t>
+        <w:t xml:space="preserve"> administrador, se identifica con el rol de administrador, se encargara del mantenimiento de la tienda virtual.</w:t>
+      </w:r>
+      <w:r>
+        <w:rPr>
+          <w:rFonts w:ascii="Segoe UI" w:hAnsi="Segoe UI" w:cs="Segoe UI"/>
+        </w:rPr>
+        <w:t xml:space="preserve"> Tiene acceso a todo el stock de la tienda</w:t>
+      </w:r>
+      <w:r>
+        <w:rPr>
+          <w:rFonts w:ascii="Segoe UI" w:hAnsi="Segoe UI" w:cs="Segoe UI"/>
+        </w:rPr>
+        <w:t>.</w:t>
+      </w:r>
+      <w:r>
+        <w:rPr>
+          <w:rFonts w:ascii="Segoe UI" w:hAnsi="Segoe UI" w:cs="Segoe UI"/>
+        </w:rPr>
+        <w:t xml:space="preserve"> No hereda la funcionalidad de ninguno de los dos actores anteriores.</w:t>
+      </w:r>
+      <w:r>
+        <w:rPr>
+          <w:rFonts w:ascii="Segoe UI" w:hAnsi="Segoe UI" w:cs="Segoe UI"/>
+        </w:rPr>
+        <w:t xml:space="preserve"> </w:t>
       </w:r>
     </w:p>
     <w:p>
@@ -4189,13 +4281,7 @@
               <w:rPr>
                 <w:rFonts w:ascii="Segoe UI" w:hAnsi="Segoe UI" w:cs="Segoe UI"/>
               </w:rPr>
-              <w:t>Elegir</w:t>
-            </w:r>
-            <w:r>
-              <w:rPr>
-                <w:rFonts w:ascii="Segoe UI" w:hAnsi="Segoe UI" w:cs="Segoe UI"/>
-              </w:rPr>
-              <w:t xml:space="preserve"> un producto para su posterior compra</w:t>
+              <w:t>Elegir un producto para su posterior compra</w:t>
             </w:r>
           </w:p>
         </w:tc>
@@ -4670,7 +4756,7 @@
           <w:rFonts w:ascii="Segoe UI" w:hAnsi="Segoe UI" w:cs="Segoe UI"/>
           <w:i/>
         </w:rPr>
-        <w:t xml:space="preserve">Consulta catalogo según categoría. </w:t>
+        <w:t>Consulta catalogo</w:t>
       </w:r>
     </w:p>
     <w:p>
@@ -4701,83 +4787,6 @@
           <w:ilvl w:val="0"/>
           <w:numId w:val="4"/>
         </w:numPr>
-        <w:spacing w:line="240" w:lineRule="auto"/>
-        <w:rPr>
-          <w:rFonts w:ascii="Segoe UI" w:hAnsi="Segoe UI" w:cs="Segoe UI"/>
-        </w:rPr>
-      </w:pPr>
-      <w:r>
-        <w:rPr>
-          <w:rFonts w:ascii="Segoe UI" w:hAnsi="Segoe UI" w:cs="Segoe UI"/>
-          <w:i/>
-        </w:rPr>
-        <w:t>Consulta del carrito.</w:t>
-      </w:r>
-      <w:r>
-        <w:rPr>
-          <w:rFonts w:ascii="Segoe UI" w:hAnsi="Segoe UI" w:cs="Segoe UI"/>
-        </w:rPr>
-        <w:t xml:space="preserve"> </w:t>
-      </w:r>
-    </w:p>
-    <w:p>
-      <w:pPr>
-        <w:pStyle w:val="Prrafodelista"/>
-        <w:numPr>
-          <w:ilvl w:val="0"/>
-          <w:numId w:val="4"/>
-        </w:numPr>
-        <w:spacing w:line="240" w:lineRule="auto"/>
-        <w:rPr>
-          <w:rFonts w:ascii="Segoe UI" w:hAnsi="Segoe UI" w:cs="Segoe UI"/>
-        </w:rPr>
-      </w:pPr>
-      <w:r>
-        <w:rPr>
-          <w:rFonts w:ascii="Segoe UI" w:hAnsi="Segoe UI" w:cs="Segoe UI"/>
-          <w:i/>
-        </w:rPr>
-        <w:t>Añadir producto al carrito.</w:t>
-      </w:r>
-      <w:r>
-        <w:rPr>
-          <w:rFonts w:ascii="Segoe UI" w:hAnsi="Segoe UI" w:cs="Segoe UI"/>
-        </w:rPr>
-        <w:t xml:space="preserve"> </w:t>
-      </w:r>
-    </w:p>
-    <w:p>
-      <w:pPr>
-        <w:pStyle w:val="Prrafodelista"/>
-        <w:numPr>
-          <w:ilvl w:val="0"/>
-          <w:numId w:val="4"/>
-        </w:numPr>
-        <w:rPr>
-          <w:rFonts w:ascii="Segoe UI" w:hAnsi="Segoe UI" w:cs="Segoe UI"/>
-        </w:rPr>
-      </w:pPr>
-      <w:r>
-        <w:rPr>
-          <w:rFonts w:ascii="Segoe UI" w:hAnsi="Segoe UI" w:cs="Segoe UI"/>
-          <w:i/>
-        </w:rPr>
-        <w:t>Eliminar producto del carrito.</w:t>
-      </w:r>
-      <w:r>
-        <w:rPr>
-          <w:rFonts w:ascii="Segoe UI" w:hAnsi="Segoe UI" w:cs="Segoe UI"/>
-        </w:rPr>
-        <w:t xml:space="preserve"> </w:t>
-      </w:r>
-    </w:p>
-    <w:p>
-      <w:pPr>
-        <w:pStyle w:val="Prrafodelista"/>
-        <w:numPr>
-          <w:ilvl w:val="0"/>
-          <w:numId w:val="4"/>
-        </w:numPr>
         <w:rPr>
           <w:rFonts w:ascii="Segoe UI" w:hAnsi="Segoe UI" w:cs="Segoe UI"/>
         </w:rPr>
@@ -4874,69 +4883,6 @@
     </w:p>
     <w:p>
       <w:pPr>
-        <w:pStyle w:val="Prrafodelista"/>
-        <w:numPr>
-          <w:ilvl w:val="0"/>
-          <w:numId w:val="5"/>
-        </w:numPr>
-        <w:spacing w:line="240" w:lineRule="auto"/>
-        <w:rPr>
-          <w:rFonts w:ascii="Segoe UI" w:hAnsi="Segoe UI" w:cs="Segoe UI"/>
-          <w:i/>
-        </w:rPr>
-      </w:pPr>
-      <w:r>
-        <w:rPr>
-          <w:rFonts w:ascii="Segoe UI" w:hAnsi="Segoe UI" w:cs="Segoe UI"/>
-          <w:i/>
-        </w:rPr>
-        <w:t xml:space="preserve">Consultar información de los clientes. </w:t>
-      </w:r>
-    </w:p>
-    <w:p>
-      <w:pPr>
-        <w:pStyle w:val="Prrafodelista"/>
-        <w:numPr>
-          <w:ilvl w:val="0"/>
-          <w:numId w:val="5"/>
-        </w:numPr>
-        <w:spacing w:line="240" w:lineRule="auto"/>
-        <w:rPr>
-          <w:rFonts w:ascii="Segoe UI" w:hAnsi="Segoe UI" w:cs="Segoe UI"/>
-          <w:i/>
-        </w:rPr>
-      </w:pPr>
-      <w:r>
-        <w:rPr>
-          <w:rFonts w:ascii="Segoe UI" w:hAnsi="Segoe UI" w:cs="Segoe UI"/>
-          <w:i/>
-        </w:rPr>
-        <w:t>Modificar información de los clientes.</w:t>
-      </w:r>
-    </w:p>
-    <w:p>
-      <w:pPr>
-        <w:pStyle w:val="Prrafodelista"/>
-        <w:numPr>
-          <w:ilvl w:val="0"/>
-          <w:numId w:val="5"/>
-        </w:numPr>
-        <w:spacing w:line="240" w:lineRule="auto"/>
-        <w:rPr>
-          <w:rFonts w:ascii="Segoe UI" w:hAnsi="Segoe UI" w:cs="Segoe UI"/>
-          <w:i/>
-        </w:rPr>
-      </w:pPr>
-      <w:r>
-        <w:rPr>
-          <w:rFonts w:ascii="Segoe UI" w:hAnsi="Segoe UI" w:cs="Segoe UI"/>
-          <w:i/>
-        </w:rPr>
-        <w:t>Baja de los clientes.</w:t>
-      </w:r>
-    </w:p>
-    <w:p>
-      <w:pPr>
         <w:pStyle w:val="Sinespaciado"/>
         <w:rPr>
           <w:rFonts w:ascii="Segoe UI" w:hAnsi="Segoe UI" w:cs="Segoe UI"/>
@@ -4973,7 +4919,21 @@
           <w:rFonts w:ascii="Segoe UI" w:hAnsi="Segoe UI" w:cs="Segoe UI"/>
           <w:i/>
         </w:rPr>
-        <w:t xml:space="preserve">Alta de un producto en la base de datos. </w:t>
+        <w:t>Alta de un producto </w:t>
+      </w:r>
+      <w:r>
+        <w:rPr>
+          <w:rFonts w:ascii="Segoe UI" w:hAnsi="Segoe UI" w:cs="Segoe UI"/>
+          <w:i/>
+        </w:rPr>
+        <w:t>en el inventario</w:t>
+      </w:r>
+      <w:r>
+        <w:rPr>
+          <w:rFonts w:ascii="Segoe UI" w:hAnsi="Segoe UI" w:cs="Segoe UI"/>
+          <w:i/>
+        </w:rPr>
+        <w:t xml:space="preserve"> </w:t>
       </w:r>
     </w:p>
     <w:p>
@@ -4993,7 +4953,35 @@
           <w:rFonts w:ascii="Segoe UI" w:hAnsi="Segoe UI" w:cs="Segoe UI"/>
           <w:i/>
         </w:rPr>
-        <w:t xml:space="preserve">Modificar  un producto de la base de datos. </w:t>
+        <w:t xml:space="preserve">Modificar </w:t>
+      </w:r>
+      <w:r>
+        <w:rPr>
+          <w:rFonts w:ascii="Segoe UI" w:hAnsi="Segoe UI" w:cs="Segoe UI"/>
+          <w:i/>
+        </w:rPr>
+        <w:t>stock de</w:t>
+      </w:r>
+      <w:r>
+        <w:rPr>
+          <w:rFonts w:ascii="Segoe UI" w:hAnsi="Segoe UI" w:cs="Segoe UI"/>
+          <w:i/>
+        </w:rPr>
+        <w:t xml:space="preserve"> un producto </w:t>
+      </w:r>
+      <w:r>
+        <w:rPr>
+          <w:rFonts w:ascii="Segoe UI" w:hAnsi="Segoe UI" w:cs="Segoe UI"/>
+          <w:i/>
+        </w:rPr>
+        <w:t>del inventario</w:t>
+      </w:r>
+      <w:r>
+        <w:rPr>
+          <w:rFonts w:ascii="Segoe UI" w:hAnsi="Segoe UI" w:cs="Segoe UI"/>
+          <w:i/>
+        </w:rPr>
+        <w:t xml:space="preserve">. </w:t>
       </w:r>
     </w:p>
     <w:p>
@@ -5013,7 +5001,21 @@
           <w:rFonts w:ascii="Segoe UI" w:hAnsi="Segoe UI" w:cs="Segoe UI"/>
           <w:i/>
         </w:rPr>
-        <w:t xml:space="preserve">Eliminar un producto de la base de datos. </w:t>
+        <w:t>Eliminar un producto </w:t>
+      </w:r>
+      <w:r>
+        <w:rPr>
+          <w:rFonts w:ascii="Segoe UI" w:hAnsi="Segoe UI" w:cs="Segoe UI"/>
+          <w:i/>
+        </w:rPr>
+        <w:t>del inventario</w:t>
+      </w:r>
+      <w:r>
+        <w:rPr>
+          <w:rFonts w:ascii="Segoe UI" w:hAnsi="Segoe UI" w:cs="Segoe UI"/>
+          <w:i/>
+        </w:rPr>
+        <w:t xml:space="preserve">. </w:t>
       </w:r>
     </w:p>
     <w:p>
@@ -5181,6 +5183,27 @@
     </w:p>
     <w:p>
       <w:pPr>
+        <w:rPr>
+          <w:rFonts w:ascii="Segoe UI" w:eastAsia="Times New Roman" w:hAnsi="Segoe UI" w:cs="Segoe UI"/>
+          <w:b/>
+          <w:sz w:val="24"/>
+          <w:szCs w:val="24"/>
+          <w:lang w:eastAsia="es-ES"/>
+        </w:rPr>
+      </w:pPr>
+      <w:r>
+        <w:rPr>
+          <w:rFonts w:ascii="Segoe UI" w:eastAsia="Times New Roman" w:hAnsi="Segoe UI" w:cs="Segoe UI"/>
+          <w:b/>
+          <w:sz w:val="24"/>
+          <w:szCs w:val="24"/>
+          <w:lang w:eastAsia="es-ES"/>
+        </w:rPr>
+        <w:br w:type="page"/>
+      </w:r>
+    </w:p>
+    <w:p>
+      <w:pPr>
         <w:tabs>
           <w:tab w:val="left" w:pos="2842"/>
         </w:tabs>
@@ -5201,6 +5224,7 @@
           <w:szCs w:val="24"/>
           <w:lang w:eastAsia="es-ES"/>
         </w:rPr>
+        <w:lastRenderedPageBreak/>
         <w:t>REQUERIMIENTOS FUNCIONALES</w:t>
       </w:r>
     </w:p>
@@ -5257,16 +5281,7 @@
           <w:szCs w:val="24"/>
           <w:lang w:eastAsia="es-ES"/>
         </w:rPr>
-        <w:t>Consulta de los detalles de un  producto</w:t>
-      </w:r>
-      <w:r>
-        <w:rPr>
-          <w:rFonts w:ascii="Segoe UI" w:eastAsia="Times New Roman" w:hAnsi="Segoe UI" w:cs="Segoe UI"/>
-          <w:sz w:val="24"/>
-          <w:szCs w:val="24"/>
-          <w:lang w:eastAsia="es-ES"/>
-        </w:rPr>
-        <w:t>:</w:t>
+        <w:t>Consulta del catálogo:</w:t>
       </w:r>
     </w:p>
     <w:p>
@@ -5298,25 +5313,16 @@
           <w:szCs w:val="24"/>
           <w:lang w:eastAsia="es-ES"/>
         </w:rPr>
-        <w:t>Con  esta  consulta,  el  cliente  o  usuario  anónimo  p</w:t>
-      </w:r>
-      <w:r>
-        <w:rPr>
-          <w:rFonts w:ascii="Segoe UI" w:eastAsia="Times New Roman" w:hAnsi="Segoe UI" w:cs="Segoe UI"/>
-          <w:sz w:val="24"/>
-          <w:szCs w:val="24"/>
-          <w:lang w:eastAsia="es-ES"/>
-        </w:rPr>
-        <w:t xml:space="preserve">odrá  ver  una  información más </w:t>
-      </w:r>
-      <w:r>
-        <w:rPr>
-          <w:rFonts w:ascii="Segoe UI" w:eastAsia="Times New Roman" w:hAnsi="Segoe UI" w:cs="Segoe UI"/>
-          <w:sz w:val="24"/>
-          <w:szCs w:val="24"/>
-          <w:lang w:eastAsia="es-ES"/>
-        </w:rPr>
-        <w:t xml:space="preserve">detallada acerca del producto  que desee. </w:t>
+        <w:t xml:space="preserve">Con  esta  consulta,  el  cliente  o  usuario  </w:t>
+      </w:r>
+      <w:r>
+        <w:rPr>
+          <w:rFonts w:ascii="Segoe UI" w:eastAsia="Times New Roman" w:hAnsi="Segoe UI" w:cs="Segoe UI"/>
+          <w:sz w:val="24"/>
+          <w:szCs w:val="24"/>
+          <w:lang w:eastAsia="es-ES"/>
+        </w:rPr>
+        <w:t>podrá ver el catálogo completo de la tienda, con imágenes adjuntas de cada producto.</w:t>
       </w:r>
     </w:p>
     <w:p>
@@ -5339,25 +5345,7 @@
           <w:szCs w:val="24"/>
           <w:lang w:eastAsia="es-ES"/>
         </w:rPr>
-        <w:t>+</w:t>
-      </w:r>
-      <w:r>
-        <w:rPr>
-          <w:rFonts w:ascii="Segoe UI" w:eastAsia="Times New Roman" w:hAnsi="Segoe UI" w:cs="Segoe UI"/>
-          <w:sz w:val="24"/>
-          <w:szCs w:val="24"/>
-          <w:lang w:eastAsia="es-ES"/>
-        </w:rPr>
-        <w:t>Elegir un producto en particular</w:t>
-      </w:r>
-      <w:r>
-        <w:rPr>
-          <w:rFonts w:ascii="Segoe UI" w:eastAsia="Times New Roman" w:hAnsi="Segoe UI" w:cs="Segoe UI"/>
-          <w:sz w:val="24"/>
-          <w:szCs w:val="24"/>
-          <w:lang w:eastAsia="es-ES"/>
-        </w:rPr>
-        <w:t>:</w:t>
+        <w:t>+Elegir un producto en particular:</w:t>
       </w:r>
     </w:p>
     <w:p>
@@ -5427,7 +5415,36 @@
           <w:szCs w:val="24"/>
           <w:lang w:eastAsia="es-ES"/>
         </w:rPr>
-        <w:t xml:space="preserve">detallada acerca del producto  que desee. </w:t>
+        <w:t xml:space="preserve">detallada </w:t>
+      </w:r>
+      <w:r>
+        <w:rPr>
+          <w:rFonts w:ascii="Segoe UI" w:eastAsia="Times New Roman" w:hAnsi="Segoe UI" w:cs="Segoe UI"/>
+          <w:sz w:val="24"/>
+          <w:szCs w:val="24"/>
+          <w:lang w:eastAsia="es-ES"/>
+        </w:rPr>
+        <w:t xml:space="preserve">acerca del producto  que desee, </w:t>
+      </w:r>
+      <w:proofErr w:type="spellStart"/>
+      <w:r>
+        <w:rPr>
+          <w:rFonts w:ascii="Segoe UI" w:eastAsia="Times New Roman" w:hAnsi="Segoe UI" w:cs="Segoe UI"/>
+          <w:sz w:val="24"/>
+          <w:szCs w:val="24"/>
+          <w:lang w:eastAsia="es-ES"/>
+        </w:rPr>
+        <w:t>asi</w:t>
+      </w:r>
+      <w:proofErr w:type="spellEnd"/>
+      <w:r>
+        <w:rPr>
+          <w:rFonts w:ascii="Segoe UI" w:eastAsia="Times New Roman" w:hAnsi="Segoe UI" w:cs="Segoe UI"/>
+          <w:sz w:val="24"/>
+          <w:szCs w:val="24"/>
+          <w:lang w:eastAsia="es-ES"/>
+        </w:rPr>
+        <w:t xml:space="preserve"> como su precio.</w:t>
       </w:r>
     </w:p>
     <w:p>
@@ -5502,15 +5519,6 @@
         </w:rPr>
         <w:t xml:space="preserve">Esta función la tendrá que realizar todo usuario que desee realizar una  compra  en  la  tienda  y  no  la  haya  realizado  previamente.  Mediante  un  formulario sencillo, el cliente no registrado rellenará todos los campos  necesarios  con  sus  datos  personales.  Una  vez  cumplimentado  este  paso, se insertará los datos del cliente en la base  de  datos. </w:t>
       </w:r>
-      <w:r>
-        <w:rPr>
-          <w:rFonts w:ascii="Segoe UI" w:eastAsia="Times New Roman" w:hAnsi="Segoe UI" w:cs="Segoe UI"/>
-          <w:sz w:val="24"/>
-          <w:szCs w:val="24"/>
-          <w:lang w:eastAsia="es-ES"/>
-        </w:rPr>
-        <w:t xml:space="preserve"> </w:t>
-      </w:r>
     </w:p>
     <w:p>
       <w:pPr>
@@ -5534,11 +5542,22 @@
         <w:spacing w:after="240"/>
         <w:rPr>
           <w:rFonts w:ascii="Segoe UI" w:eastAsia="Times New Roman" w:hAnsi="Segoe UI" w:cs="Segoe UI"/>
-          <w:sz w:val="24"/>
-          <w:szCs w:val="24"/>
-          <w:lang w:eastAsia="es-ES"/>
-        </w:rPr>
-      </w:pPr>
+          <w:b/>
+          <w:sz w:val="24"/>
+          <w:szCs w:val="24"/>
+          <w:lang w:eastAsia="es-ES"/>
+        </w:rPr>
+      </w:pPr>
+      <w:r>
+        <w:rPr>
+          <w:rFonts w:ascii="Segoe UI" w:eastAsia="Times New Roman" w:hAnsi="Segoe UI" w:cs="Segoe UI"/>
+          <w:b/>
+          <w:sz w:val="24"/>
+          <w:szCs w:val="24"/>
+          <w:lang w:eastAsia="es-ES"/>
+        </w:rPr>
+        <w:t xml:space="preserve">Cliente registrado </w:t>
+      </w:r>
     </w:p>
     <w:p>
       <w:pPr>
@@ -5548,21 +5567,28 @@
         <w:spacing w:after="240"/>
         <w:rPr>
           <w:rFonts w:ascii="Segoe UI" w:eastAsia="Times New Roman" w:hAnsi="Segoe UI" w:cs="Segoe UI"/>
-          <w:b/>
-          <w:sz w:val="24"/>
-          <w:szCs w:val="24"/>
-          <w:lang w:eastAsia="es-ES"/>
-        </w:rPr>
-      </w:pPr>
-      <w:r>
-        <w:rPr>
-          <w:rFonts w:ascii="Segoe UI" w:eastAsia="Times New Roman" w:hAnsi="Segoe UI" w:cs="Segoe UI"/>
-          <w:b/>
-          <w:sz w:val="24"/>
-          <w:szCs w:val="24"/>
-          <w:lang w:eastAsia="es-ES"/>
-        </w:rPr>
-        <w:t xml:space="preserve">Cliente registrado </w:t>
+          <w:sz w:val="24"/>
+          <w:szCs w:val="24"/>
+          <w:lang w:eastAsia="es-ES"/>
+        </w:rPr>
+      </w:pPr>
+      <w:r>
+        <w:rPr>
+          <w:rFonts w:ascii="Segoe UI" w:eastAsia="Times New Roman" w:hAnsi="Segoe UI" w:cs="Segoe UI"/>
+          <w:sz w:val="24"/>
+          <w:szCs w:val="24"/>
+          <w:lang w:eastAsia="es-ES"/>
+        </w:rPr>
+        <w:t xml:space="preserve">               </w:t>
+      </w:r>
+      <w:r>
+        <w:rPr>
+          <w:rFonts w:ascii="Segoe UI" w:eastAsia="Times New Roman" w:hAnsi="Segoe UI" w:cs="Segoe UI"/>
+          <w:sz w:val="24"/>
+          <w:szCs w:val="24"/>
+          <w:lang w:eastAsia="es-ES"/>
+        </w:rPr>
+        <w:t xml:space="preserve">Cualquiera de las  funciones mencionadas anteriormente para clientes  anónimos, también podrá ser realizado por clientes registrados. </w:t>
       </w:r>
     </w:p>
     <w:p>
@@ -5572,29 +5598,17 @@
         </w:tabs>
         <w:spacing w:after="240"/>
         <w:rPr>
-          <w:rFonts w:ascii="Segoe UI" w:eastAsia="Times New Roman" w:hAnsi="Segoe UI" w:cs="Segoe UI"/>
-          <w:sz w:val="24"/>
-          <w:szCs w:val="24"/>
-          <w:lang w:eastAsia="es-ES"/>
-        </w:rPr>
-      </w:pPr>
-      <w:r>
-        <w:rPr>
-          <w:rFonts w:ascii="Segoe UI" w:eastAsia="Times New Roman" w:hAnsi="Segoe UI" w:cs="Segoe UI"/>
-          <w:sz w:val="24"/>
-          <w:szCs w:val="24"/>
-          <w:lang w:eastAsia="es-ES"/>
-        </w:rPr>
-        <w:t xml:space="preserve">               </w:t>
-      </w:r>
-      <w:r>
-        <w:rPr>
-          <w:rFonts w:ascii="Segoe UI" w:eastAsia="Times New Roman" w:hAnsi="Segoe UI" w:cs="Segoe UI"/>
-          <w:sz w:val="24"/>
-          <w:szCs w:val="24"/>
-          <w:lang w:eastAsia="es-ES"/>
-        </w:rPr>
-        <w:t xml:space="preserve">Cualquiera de las  funciones mencionadas anteriormente para clientes  anónimos, también podrá ser realizado por clientes registrados. </w:t>
+          <w:lang w:eastAsia="es-ES"/>
+        </w:rPr>
+      </w:pPr>
+      <w:r>
+        <w:rPr>
+          <w:rFonts w:ascii="Segoe UI" w:eastAsia="Times New Roman" w:hAnsi="Segoe UI" w:cs="Segoe UI"/>
+          <w:sz w:val="24"/>
+          <w:szCs w:val="24"/>
+          <w:lang w:eastAsia="es-ES"/>
+        </w:rPr>
+        <w:t>+Confirmar compra:</w:t>
       </w:r>
     </w:p>
     <w:p>
@@ -5604,17 +5618,58 @@
         </w:tabs>
         <w:spacing w:after="240"/>
         <w:rPr>
-          <w:lang w:eastAsia="es-ES"/>
-        </w:rPr>
-      </w:pPr>
-      <w:r>
-        <w:rPr>
-          <w:rFonts w:ascii="Segoe UI" w:eastAsia="Times New Roman" w:hAnsi="Segoe UI" w:cs="Segoe UI"/>
-          <w:sz w:val="24"/>
-          <w:szCs w:val="24"/>
-          <w:lang w:eastAsia="es-ES"/>
-        </w:rPr>
-        <w:t>+Confirmar compra:</w:t>
+          <w:rFonts w:ascii="Segoe UI" w:eastAsia="Times New Roman" w:hAnsi="Segoe UI" w:cs="Segoe UI"/>
+          <w:sz w:val="24"/>
+          <w:szCs w:val="24"/>
+          <w:lang w:eastAsia="es-ES"/>
+        </w:rPr>
+      </w:pPr>
+      <w:r>
+        <w:rPr>
+          <w:rFonts w:ascii="Segoe UI" w:eastAsia="Times New Roman" w:hAnsi="Segoe UI" w:cs="Segoe UI"/>
+          <w:sz w:val="24"/>
+          <w:szCs w:val="24"/>
+          <w:lang w:eastAsia="es-ES"/>
+        </w:rPr>
+        <w:t xml:space="preserve">                </w:t>
+      </w:r>
+      <w:r>
+        <w:rPr>
+          <w:rFonts w:ascii="Segoe UI" w:eastAsia="Times New Roman" w:hAnsi="Segoe UI" w:cs="Segoe UI"/>
+          <w:sz w:val="24"/>
+          <w:szCs w:val="24"/>
+          <w:lang w:eastAsia="es-ES"/>
+        </w:rPr>
+        <w:t xml:space="preserve">El cliente registrado </w:t>
+      </w:r>
+      <w:r>
+        <w:rPr>
+          <w:rFonts w:ascii="Segoe UI" w:eastAsia="Times New Roman" w:hAnsi="Segoe UI" w:cs="Segoe UI"/>
+          <w:sz w:val="24"/>
+          <w:szCs w:val="24"/>
+          <w:lang w:eastAsia="es-ES"/>
+        </w:rPr>
+        <w:t xml:space="preserve">confirma su compra, introduciendo su tarjeta de crédito para efectuar el pago, </w:t>
+      </w:r>
+      <w:proofErr w:type="spellStart"/>
+      <w:r>
+        <w:rPr>
+          <w:rFonts w:ascii="Segoe UI" w:eastAsia="Times New Roman" w:hAnsi="Segoe UI" w:cs="Segoe UI"/>
+          <w:sz w:val="24"/>
+          <w:szCs w:val="24"/>
+          <w:lang w:eastAsia="es-ES"/>
+        </w:rPr>
+        <w:t>asi</w:t>
+      </w:r>
+      <w:proofErr w:type="spellEnd"/>
+      <w:r>
+        <w:rPr>
+          <w:rFonts w:ascii="Segoe UI" w:eastAsia="Times New Roman" w:hAnsi="Segoe UI" w:cs="Segoe UI"/>
+          <w:sz w:val="24"/>
+          <w:szCs w:val="24"/>
+          <w:lang w:eastAsia="es-ES"/>
+        </w:rPr>
+        <w:t xml:space="preserve"> como la sucursal OCA donde deberá retirar el producto</w:t>
       </w:r>
     </w:p>
     <w:p>
@@ -5630,33 +5685,6 @@
           <w:lang w:eastAsia="es-ES"/>
         </w:rPr>
       </w:pPr>
-      <w:r>
-        <w:rPr>
-          <w:rFonts w:ascii="Segoe UI" w:eastAsia="Times New Roman" w:hAnsi="Segoe UI" w:cs="Segoe UI"/>
-          <w:sz w:val="24"/>
-          <w:szCs w:val="24"/>
-          <w:lang w:eastAsia="es-ES"/>
-        </w:rPr>
-        <w:t xml:space="preserve">                </w:t>
-      </w:r>
-      <w:r>
-        <w:rPr>
-          <w:rFonts w:ascii="Segoe UI" w:eastAsia="Times New Roman" w:hAnsi="Segoe UI" w:cs="Segoe UI"/>
-          <w:sz w:val="24"/>
-          <w:szCs w:val="24"/>
-          <w:lang w:eastAsia="es-ES"/>
-        </w:rPr>
-        <w:t>El cliente registrado confirma su compra y elige la forma de pago, el sistema genera la nota de compra con t</w:t>
-      </w:r>
-      <w:r>
-        <w:rPr>
-          <w:rFonts w:ascii="Segoe UI" w:eastAsia="Times New Roman" w:hAnsi="Segoe UI" w:cs="Segoe UI"/>
-          <w:sz w:val="24"/>
-          <w:szCs w:val="24"/>
-          <w:lang w:eastAsia="es-ES"/>
-        </w:rPr>
-        <w:t xml:space="preserve">odos los detalles del producto </w:t>
-      </w:r>
     </w:p>
     <w:p>
       <w:pPr>
@@ -5666,37 +5694,21 @@
         <w:spacing w:after="240"/>
         <w:rPr>
           <w:rFonts w:ascii="Segoe UI" w:eastAsia="Times New Roman" w:hAnsi="Segoe UI" w:cs="Segoe UI"/>
-          <w:sz w:val="24"/>
-          <w:szCs w:val="24"/>
-          <w:lang w:eastAsia="es-ES"/>
-        </w:rPr>
-      </w:pPr>
-      <w:r>
-        <w:rPr>
-          <w:rFonts w:ascii="Segoe UI" w:eastAsia="Times New Roman" w:hAnsi="Segoe UI" w:cs="Segoe UI"/>
-          <w:sz w:val="24"/>
-          <w:szCs w:val="24"/>
-          <w:lang w:eastAsia="es-ES"/>
-        </w:rPr>
-        <w:t>+</w:t>
-      </w:r>
-      <w:r>
-        <w:rPr>
-          <w:rFonts w:ascii="Segoe UI" w:eastAsia="Times New Roman" w:hAnsi="Segoe UI" w:cs="Segoe UI"/>
-          <w:sz w:val="24"/>
-          <w:szCs w:val="24"/>
-          <w:lang w:eastAsia="es-ES"/>
-        </w:rPr>
-        <w:t>Modifi</w:t>
-      </w:r>
-      <w:r>
-        <w:rPr>
-          <w:rFonts w:ascii="Segoe UI" w:eastAsia="Times New Roman" w:hAnsi="Segoe UI" w:cs="Segoe UI"/>
-          <w:sz w:val="24"/>
-          <w:szCs w:val="24"/>
-          <w:lang w:eastAsia="es-ES"/>
-        </w:rPr>
-        <w:t>car información de los clientes:</w:t>
+          <w:b/>
+          <w:sz w:val="24"/>
+          <w:szCs w:val="24"/>
+          <w:lang w:eastAsia="es-ES"/>
+        </w:rPr>
+      </w:pPr>
+      <w:r>
+        <w:rPr>
+          <w:rFonts w:ascii="Segoe UI" w:eastAsia="Times New Roman" w:hAnsi="Segoe UI" w:cs="Segoe UI"/>
+          <w:b/>
+          <w:sz w:val="24"/>
+          <w:szCs w:val="24"/>
+          <w:lang w:eastAsia="es-ES"/>
+        </w:rPr>
+        <w:t>Administrador</w:t>
       </w:r>
     </w:p>
     <w:p>
@@ -5719,36 +5731,25 @@
           <w:szCs w:val="24"/>
           <w:lang w:eastAsia="es-ES"/>
         </w:rPr>
-        <w:t xml:space="preserve">              </w:t>
-      </w:r>
-      <w:r>
-        <w:rPr>
-          <w:rFonts w:ascii="Segoe UI" w:eastAsia="Times New Roman" w:hAnsi="Segoe UI" w:cs="Segoe UI"/>
-          <w:sz w:val="24"/>
-          <w:szCs w:val="24"/>
-          <w:lang w:eastAsia="es-ES"/>
-        </w:rPr>
-        <w:t xml:space="preserve">Todo  usuario  que  previamente  se  haya  registrado  en  la  Tienda,  podrá  modificar sus datos personales introduciendo  su  </w:t>
-      </w:r>
-      <w:proofErr w:type="spellStart"/>
-      <w:r>
-        <w:rPr>
-          <w:rFonts w:ascii="Segoe UI" w:eastAsia="Times New Roman" w:hAnsi="Segoe UI" w:cs="Segoe UI"/>
-          <w:sz w:val="24"/>
-          <w:szCs w:val="24"/>
-          <w:lang w:eastAsia="es-ES"/>
-        </w:rPr>
-        <w:t>dni</w:t>
-      </w:r>
-      <w:proofErr w:type="spellEnd"/>
-      <w:r>
-        <w:rPr>
-          <w:rFonts w:ascii="Segoe UI" w:eastAsia="Times New Roman" w:hAnsi="Segoe UI" w:cs="Segoe UI"/>
-          <w:sz w:val="24"/>
-          <w:szCs w:val="24"/>
-          <w:lang w:eastAsia="es-ES"/>
-        </w:rPr>
-        <w:t xml:space="preserve">  y  su  contraseña.  </w:t>
+        <w:t>+</w:t>
+      </w:r>
+      <w:r>
+        <w:rPr>
+          <w:rFonts w:ascii="Segoe UI" w:eastAsia="Times New Roman" w:hAnsi="Segoe UI" w:cs="Segoe UI"/>
+          <w:sz w:val="24"/>
+          <w:szCs w:val="24"/>
+          <w:lang w:eastAsia="es-ES"/>
+        </w:rPr>
+        <w:t>Alta de u</w:t>
+      </w:r>
+      <w:r>
+        <w:rPr>
+          <w:rFonts w:ascii="Segoe UI" w:eastAsia="Times New Roman" w:hAnsi="Segoe UI" w:cs="Segoe UI"/>
+          <w:sz w:val="24"/>
+          <w:szCs w:val="24"/>
+          <w:lang w:eastAsia="es-ES"/>
+        </w:rPr>
+        <w:t>n producto en la base de datos:</w:t>
       </w:r>
     </w:p>
     <w:p>
@@ -5764,6 +5765,24 @@
           <w:lang w:eastAsia="es-ES"/>
         </w:rPr>
       </w:pPr>
+      <w:r>
+        <w:rPr>
+          <w:rFonts w:ascii="Segoe UI" w:eastAsia="Times New Roman" w:hAnsi="Segoe UI" w:cs="Segoe UI"/>
+          <w:sz w:val="24"/>
+          <w:szCs w:val="24"/>
+          <w:lang w:eastAsia="es-ES"/>
+        </w:rPr>
+        <w:t xml:space="preserve">              </w:t>
+      </w:r>
+      <w:r>
+        <w:rPr>
+          <w:rFonts w:ascii="Segoe UI" w:eastAsia="Times New Roman" w:hAnsi="Segoe UI" w:cs="Segoe UI"/>
+          <w:sz w:val="24"/>
+          <w:szCs w:val="24"/>
+          <w:lang w:eastAsia="es-ES"/>
+        </w:rPr>
+        <w:t>El administrador tiene la posibilidad de agregar nuevos productos en la base de datos toda la información y el inventario disponible</w:t>
+      </w:r>
     </w:p>
     <w:p>
       <w:pPr>
@@ -5778,6 +5797,34 @@
           <w:lang w:eastAsia="es-ES"/>
         </w:rPr>
       </w:pPr>
+      <w:r>
+        <w:rPr>
+          <w:rFonts w:ascii="Segoe UI" w:eastAsia="Times New Roman" w:hAnsi="Segoe UI" w:cs="Segoe UI"/>
+          <w:sz w:val="24"/>
+          <w:szCs w:val="24"/>
+          <w:lang w:eastAsia="es-ES"/>
+        </w:rPr>
+        <w:lastRenderedPageBreak/>
+        <w:t>+Modificar</w:t>
+      </w:r>
+      <w:r>
+        <w:rPr>
+          <w:rFonts w:ascii="Segoe UI" w:eastAsia="Times New Roman" w:hAnsi="Segoe UI" w:cs="Segoe UI"/>
+          <w:sz w:val="24"/>
+          <w:szCs w:val="24"/>
+          <w:lang w:eastAsia="es-ES"/>
+        </w:rPr>
+        <w:t xml:space="preserve"> u</w:t>
+      </w:r>
+      <w:r>
+        <w:rPr>
+          <w:rFonts w:ascii="Segoe UI" w:eastAsia="Times New Roman" w:hAnsi="Segoe UI" w:cs="Segoe UI"/>
+          <w:sz w:val="24"/>
+          <w:szCs w:val="24"/>
+          <w:lang w:eastAsia="es-ES"/>
+        </w:rPr>
+        <w:t>n producto de la base de datos:</w:t>
+      </w:r>
     </w:p>
     <w:p>
       <w:pPr>
@@ -5787,21 +5834,28 @@
         <w:spacing w:after="240"/>
         <w:rPr>
           <w:rFonts w:ascii="Segoe UI" w:eastAsia="Times New Roman" w:hAnsi="Segoe UI" w:cs="Segoe UI"/>
-          <w:b/>
-          <w:sz w:val="24"/>
-          <w:szCs w:val="24"/>
-          <w:lang w:eastAsia="es-ES"/>
-        </w:rPr>
-      </w:pPr>
-      <w:r>
-        <w:rPr>
-          <w:rFonts w:ascii="Segoe UI" w:eastAsia="Times New Roman" w:hAnsi="Segoe UI" w:cs="Segoe UI"/>
-          <w:b/>
-          <w:sz w:val="24"/>
-          <w:szCs w:val="24"/>
-          <w:lang w:eastAsia="es-ES"/>
-        </w:rPr>
-        <w:t>Administrador</w:t>
+          <w:sz w:val="24"/>
+          <w:szCs w:val="24"/>
+          <w:lang w:eastAsia="es-ES"/>
+        </w:rPr>
+      </w:pPr>
+      <w:r>
+        <w:rPr>
+          <w:rFonts w:ascii="Segoe UI" w:eastAsia="Times New Roman" w:hAnsi="Segoe UI" w:cs="Segoe UI"/>
+          <w:sz w:val="24"/>
+          <w:szCs w:val="24"/>
+          <w:lang w:eastAsia="es-ES"/>
+        </w:rPr>
+        <w:t xml:space="preserve">              </w:t>
+      </w:r>
+      <w:r>
+        <w:rPr>
+          <w:rFonts w:ascii="Segoe UI" w:eastAsia="Times New Roman" w:hAnsi="Segoe UI" w:cs="Segoe UI"/>
+          <w:sz w:val="24"/>
+          <w:szCs w:val="24"/>
+          <w:lang w:eastAsia="es-ES"/>
+        </w:rPr>
+        <w:t>Se mostrará el catalogo disponible en la base de datos con toda la información de cada producto y podrá modificar el producto que desee.</w:t>
       </w:r>
     </w:p>
     <w:p>
@@ -5833,16 +5887,16 @@
           <w:szCs w:val="24"/>
           <w:lang w:eastAsia="es-ES"/>
         </w:rPr>
-        <w:t>Alta de u</w:t>
-      </w:r>
-      <w:r>
-        <w:rPr>
-          <w:rFonts w:ascii="Segoe UI" w:eastAsia="Times New Roman" w:hAnsi="Segoe UI" w:cs="Segoe UI"/>
-          <w:sz w:val="24"/>
-          <w:szCs w:val="24"/>
-          <w:lang w:eastAsia="es-ES"/>
-        </w:rPr>
-        <w:t>n producto en la base de datos:</w:t>
+        <w:t>Eliminar u</w:t>
+      </w:r>
+      <w:r>
+        <w:rPr>
+          <w:rFonts w:ascii="Segoe UI" w:eastAsia="Times New Roman" w:hAnsi="Segoe UI" w:cs="Segoe UI"/>
+          <w:sz w:val="24"/>
+          <w:szCs w:val="24"/>
+          <w:lang w:eastAsia="es-ES"/>
+        </w:rPr>
+        <w:t>n producto de la base de datos:</w:t>
       </w:r>
     </w:p>
     <w:p>
@@ -5874,7 +5928,7 @@
           <w:szCs w:val="24"/>
           <w:lang w:eastAsia="es-ES"/>
         </w:rPr>
-        <w:t>El administrador tiene la posibilidad de agregar nuevos productos en la base de datos toda la información y el inventario disponible</w:t>
+        <w:t xml:space="preserve">Se mostrará el catalogo disponible en la base de datos con toda la información de cada producto y el administrador podrá eliminar el producto del catalogo </w:t>
       </w:r>
     </w:p>
     <w:p>
@@ -5890,33 +5944,6 @@
           <w:lang w:eastAsia="es-ES"/>
         </w:rPr>
       </w:pPr>
-      <w:r>
-        <w:rPr>
-          <w:rFonts w:ascii="Segoe UI" w:eastAsia="Times New Roman" w:hAnsi="Segoe UI" w:cs="Segoe UI"/>
-          <w:sz w:val="24"/>
-          <w:szCs w:val="24"/>
-          <w:lang w:eastAsia="es-ES"/>
-        </w:rPr>
-        <w:t>+Modificar</w:t>
-      </w:r>
-      <w:r>
-        <w:rPr>
-          <w:rFonts w:ascii="Segoe UI" w:eastAsia="Times New Roman" w:hAnsi="Segoe UI" w:cs="Segoe UI"/>
-          <w:sz w:val="24"/>
-          <w:szCs w:val="24"/>
-          <w:lang w:eastAsia="es-ES"/>
-        </w:rPr>
-        <w:t xml:space="preserve"> u</w:t>
-      </w:r>
-      <w:r>
-        <w:rPr>
-          <w:rFonts w:ascii="Segoe UI" w:eastAsia="Times New Roman" w:hAnsi="Segoe UI" w:cs="Segoe UI"/>
-          <w:sz w:val="24"/>
-          <w:szCs w:val="24"/>
-          <w:lang w:eastAsia="es-ES"/>
-        </w:rPr>
-        <w:t>n producto de la base de datos:</w:t>
-      </w:r>
     </w:p>
     <w:p>
       <w:pPr>
@@ -5926,29 +5953,12 @@
         <w:spacing w:after="240"/>
         <w:rPr>
           <w:rFonts w:ascii="Segoe UI" w:eastAsia="Times New Roman" w:hAnsi="Segoe UI" w:cs="Segoe UI"/>
-          <w:sz w:val="24"/>
-          <w:szCs w:val="24"/>
-          <w:lang w:eastAsia="es-ES"/>
-        </w:rPr>
-      </w:pPr>
-      <w:r>
-        <w:rPr>
-          <w:rFonts w:ascii="Segoe UI" w:eastAsia="Times New Roman" w:hAnsi="Segoe UI" w:cs="Segoe UI"/>
-          <w:sz w:val="24"/>
-          <w:szCs w:val="24"/>
-          <w:lang w:eastAsia="es-ES"/>
-        </w:rPr>
-        <w:t xml:space="preserve">              </w:t>
-      </w:r>
-      <w:r>
-        <w:rPr>
-          <w:rFonts w:ascii="Segoe UI" w:eastAsia="Times New Roman" w:hAnsi="Segoe UI" w:cs="Segoe UI"/>
-          <w:sz w:val="24"/>
-          <w:szCs w:val="24"/>
-          <w:lang w:eastAsia="es-ES"/>
-        </w:rPr>
-        <w:t>Se mostrará el catalogo disponible en la base de datos con toda la información de cada producto y podrá modificar el producto que desee.</w:t>
-      </w:r>
+          <w:b/>
+          <w:sz w:val="24"/>
+          <w:szCs w:val="24"/>
+          <w:lang w:eastAsia="es-ES"/>
+        </w:rPr>
+      </w:pPr>
     </w:p>
     <w:p>
       <w:pPr>
@@ -5958,38 +5968,12 @@
         <w:spacing w:after="240"/>
         <w:rPr>
           <w:rFonts w:ascii="Segoe UI" w:eastAsia="Times New Roman" w:hAnsi="Segoe UI" w:cs="Segoe UI"/>
-          <w:sz w:val="24"/>
-          <w:szCs w:val="24"/>
-          <w:lang w:eastAsia="es-ES"/>
-        </w:rPr>
-      </w:pPr>
-      <w:r>
-        <w:rPr>
-          <w:rFonts w:ascii="Segoe UI" w:eastAsia="Times New Roman" w:hAnsi="Segoe UI" w:cs="Segoe UI"/>
-          <w:sz w:val="24"/>
-          <w:szCs w:val="24"/>
-          <w:lang w:eastAsia="es-ES"/>
-        </w:rPr>
-        <w:t>+</w:t>
-      </w:r>
-      <w:r>
-        <w:rPr>
-          <w:rFonts w:ascii="Segoe UI" w:eastAsia="Times New Roman" w:hAnsi="Segoe UI" w:cs="Segoe UI"/>
-          <w:sz w:val="24"/>
-          <w:szCs w:val="24"/>
-          <w:lang w:eastAsia="es-ES"/>
-        </w:rPr>
-        <w:t>Eliminar u</w:t>
-      </w:r>
-      <w:r>
-        <w:rPr>
-          <w:rFonts w:ascii="Segoe UI" w:eastAsia="Times New Roman" w:hAnsi="Segoe UI" w:cs="Segoe UI"/>
-          <w:sz w:val="24"/>
-          <w:szCs w:val="24"/>
-          <w:lang w:eastAsia="es-ES"/>
-        </w:rPr>
-        <w:t>n producto de la base de datos:</w:t>
-      </w:r>
+          <w:b/>
+          <w:sz w:val="24"/>
+          <w:szCs w:val="24"/>
+          <w:lang w:eastAsia="es-ES"/>
+        </w:rPr>
+      </w:pPr>
     </w:p>
     <w:p>
       <w:pPr>
@@ -5999,29 +5983,12 @@
         <w:spacing w:after="240"/>
         <w:rPr>
           <w:rFonts w:ascii="Segoe UI" w:eastAsia="Times New Roman" w:hAnsi="Segoe UI" w:cs="Segoe UI"/>
-          <w:sz w:val="24"/>
-          <w:szCs w:val="24"/>
-          <w:lang w:eastAsia="es-ES"/>
-        </w:rPr>
-      </w:pPr>
-      <w:r>
-        <w:rPr>
-          <w:rFonts w:ascii="Segoe UI" w:eastAsia="Times New Roman" w:hAnsi="Segoe UI" w:cs="Segoe UI"/>
-          <w:sz w:val="24"/>
-          <w:szCs w:val="24"/>
-          <w:lang w:eastAsia="es-ES"/>
-        </w:rPr>
-        <w:t xml:space="preserve">              </w:t>
-      </w:r>
-      <w:r>
-        <w:rPr>
-          <w:rFonts w:ascii="Segoe UI" w:eastAsia="Times New Roman" w:hAnsi="Segoe UI" w:cs="Segoe UI"/>
-          <w:sz w:val="24"/>
-          <w:szCs w:val="24"/>
-          <w:lang w:eastAsia="es-ES"/>
-        </w:rPr>
-        <w:t xml:space="preserve">Se mostrará el catalogo disponible en la base de datos con toda la información de cada producto y el administrador podrá eliminar el producto del catalogo </w:t>
-      </w:r>
+          <w:b/>
+          <w:sz w:val="24"/>
+          <w:szCs w:val="24"/>
+          <w:lang w:eastAsia="es-ES"/>
+        </w:rPr>
+      </w:pPr>
     </w:p>
     <w:p>
       <w:pPr>
@@ -6031,47 +5998,12 @@
         <w:spacing w:after="240"/>
         <w:rPr>
           <w:rFonts w:ascii="Segoe UI" w:eastAsia="Times New Roman" w:hAnsi="Segoe UI" w:cs="Segoe UI"/>
-          <w:sz w:val="24"/>
-          <w:szCs w:val="24"/>
-          <w:lang w:eastAsia="es-ES"/>
-        </w:rPr>
-      </w:pPr>
-      <w:r>
-        <w:rPr>
-          <w:rFonts w:ascii="Segoe UI" w:eastAsia="Times New Roman" w:hAnsi="Segoe UI" w:cs="Segoe UI"/>
-          <w:sz w:val="24"/>
-          <w:szCs w:val="24"/>
-          <w:lang w:eastAsia="es-ES"/>
-        </w:rPr>
-        <w:t>+</w:t>
-      </w:r>
-      <w:r>
-        <w:rPr>
-          <w:rFonts w:ascii="Segoe UI" w:eastAsia="Times New Roman" w:hAnsi="Segoe UI" w:cs="Segoe UI"/>
-          <w:sz w:val="24"/>
-          <w:szCs w:val="24"/>
-          <w:lang w:eastAsia="es-ES"/>
-        </w:rPr>
-        <w:t>Alta del adm</w:t>
-      </w:r>
-      <w:r>
-        <w:rPr>
-          <w:rFonts w:ascii="Segoe UI" w:eastAsia="Times New Roman" w:hAnsi="Segoe UI" w:cs="Segoe UI"/>
-          <w:sz w:val="24"/>
-          <w:szCs w:val="24"/>
-          <w:lang w:eastAsia="es-ES"/>
-        </w:rPr>
-        <w:t>inistrador  en la base de datos:</w:t>
-      </w:r>
-      <w:r>
-        <w:rPr>
-          <w:rFonts w:ascii="Segoe UI" w:eastAsia="Times New Roman" w:hAnsi="Segoe UI" w:cs="Segoe UI"/>
-          <w:sz w:val="24"/>
-          <w:szCs w:val="24"/>
-          <w:lang w:eastAsia="es-ES"/>
-        </w:rPr>
-        <w:t xml:space="preserve"> </w:t>
-      </w:r>
+          <w:b/>
+          <w:sz w:val="24"/>
+          <w:szCs w:val="24"/>
+          <w:lang w:eastAsia="es-ES"/>
+        </w:rPr>
+      </w:pPr>
     </w:p>
     <w:p>
       <w:pPr>
@@ -6081,172 +6013,6 @@
         <w:spacing w:after="240"/>
         <w:rPr>
           <w:rFonts w:ascii="Segoe UI" w:eastAsia="Times New Roman" w:hAnsi="Segoe UI" w:cs="Segoe UI"/>
-          <w:sz w:val="24"/>
-          <w:szCs w:val="24"/>
-          <w:lang w:eastAsia="es-ES"/>
-        </w:rPr>
-      </w:pPr>
-      <w:r>
-        <w:rPr>
-          <w:rFonts w:ascii="Segoe UI" w:eastAsia="Times New Roman" w:hAnsi="Segoe UI" w:cs="Segoe UI"/>
-          <w:sz w:val="24"/>
-          <w:szCs w:val="24"/>
-          <w:lang w:eastAsia="es-ES"/>
-        </w:rPr>
-        <w:t xml:space="preserve">              </w:t>
-      </w:r>
-      <w:r>
-        <w:rPr>
-          <w:rFonts w:ascii="Segoe UI" w:eastAsia="Times New Roman" w:hAnsi="Segoe UI" w:cs="Segoe UI"/>
-          <w:sz w:val="24"/>
-          <w:szCs w:val="24"/>
-          <w:lang w:eastAsia="es-ES"/>
-        </w:rPr>
-        <w:t>Esta función la tendrá que realizar el administrador sólo una</w:t>
-      </w:r>
-      <w:r>
-        <w:rPr>
-          <w:rFonts w:ascii="Segoe UI" w:eastAsia="Times New Roman" w:hAnsi="Segoe UI" w:cs="Segoe UI"/>
-          <w:sz w:val="24"/>
-          <w:szCs w:val="24"/>
-          <w:lang w:eastAsia="es-ES"/>
-        </w:rPr>
-        <w:t xml:space="preserve"> vez,  mediante un  formulario </w:t>
-      </w:r>
-      <w:r>
-        <w:rPr>
-          <w:rFonts w:ascii="Segoe UI" w:eastAsia="Times New Roman" w:hAnsi="Segoe UI" w:cs="Segoe UI"/>
-          <w:sz w:val="24"/>
-          <w:szCs w:val="24"/>
-          <w:lang w:eastAsia="es-ES"/>
-        </w:rPr>
-        <w:t>sencillo,  una  vez  cumplimentado  este  paso, se insertará los datos del administ</w:t>
-      </w:r>
-      <w:r>
-        <w:rPr>
-          <w:rFonts w:ascii="Segoe UI" w:eastAsia="Times New Roman" w:hAnsi="Segoe UI" w:cs="Segoe UI"/>
-          <w:sz w:val="24"/>
-          <w:szCs w:val="24"/>
-          <w:lang w:eastAsia="es-ES"/>
-        </w:rPr>
-        <w:t xml:space="preserve">rador en  la base  de  datos.  </w:t>
-      </w:r>
-    </w:p>
-    <w:p>
-      <w:pPr>
-        <w:tabs>
-          <w:tab w:val="left" w:pos="2842"/>
-        </w:tabs>
-        <w:spacing w:after="240"/>
-        <w:rPr>
-          <w:rFonts w:ascii="Segoe UI" w:eastAsia="Times New Roman" w:hAnsi="Segoe UI" w:cs="Segoe UI"/>
-          <w:sz w:val="24"/>
-          <w:szCs w:val="24"/>
-          <w:lang w:eastAsia="es-ES"/>
-        </w:rPr>
-      </w:pPr>
-      <w:r>
-        <w:rPr>
-          <w:rFonts w:ascii="Segoe UI" w:eastAsia="Times New Roman" w:hAnsi="Segoe UI" w:cs="Segoe UI"/>
-          <w:sz w:val="24"/>
-          <w:szCs w:val="24"/>
-          <w:lang w:eastAsia="es-ES"/>
-        </w:rPr>
-        <w:t>+</w:t>
-      </w:r>
-      <w:r>
-        <w:rPr>
-          <w:rFonts w:ascii="Segoe UI" w:eastAsia="Times New Roman" w:hAnsi="Segoe UI" w:cs="Segoe UI"/>
-          <w:sz w:val="24"/>
-          <w:szCs w:val="24"/>
-          <w:lang w:eastAsia="es-ES"/>
-        </w:rPr>
-        <w:t>Modifica</w:t>
-      </w:r>
-      <w:r>
-        <w:rPr>
-          <w:rFonts w:ascii="Segoe UI" w:eastAsia="Times New Roman" w:hAnsi="Segoe UI" w:cs="Segoe UI"/>
-          <w:sz w:val="24"/>
-          <w:szCs w:val="24"/>
-          <w:lang w:eastAsia="es-ES"/>
-        </w:rPr>
-        <w:t>r información del administrador:</w:t>
-      </w:r>
-    </w:p>
-    <w:p>
-      <w:pPr>
-        <w:tabs>
-          <w:tab w:val="left" w:pos="2842"/>
-        </w:tabs>
-        <w:spacing w:after="240"/>
-        <w:rPr>
-          <w:rFonts w:ascii="Segoe UI" w:eastAsia="Times New Roman" w:hAnsi="Segoe UI" w:cs="Segoe UI"/>
-          <w:sz w:val="24"/>
-          <w:szCs w:val="24"/>
-          <w:lang w:eastAsia="es-ES"/>
-        </w:rPr>
-      </w:pPr>
-      <w:r>
-        <w:rPr>
-          <w:rFonts w:ascii="Segoe UI" w:eastAsia="Times New Roman" w:hAnsi="Segoe UI" w:cs="Segoe UI"/>
-          <w:sz w:val="24"/>
-          <w:szCs w:val="24"/>
-          <w:lang w:eastAsia="es-ES"/>
-        </w:rPr>
-        <w:t xml:space="preserve">              </w:t>
-      </w:r>
-      <w:r>
-        <w:rPr>
-          <w:rFonts w:ascii="Segoe UI" w:eastAsia="Times New Roman" w:hAnsi="Segoe UI" w:cs="Segoe UI"/>
-          <w:sz w:val="24"/>
-          <w:szCs w:val="24"/>
-          <w:lang w:eastAsia="es-ES"/>
-        </w:rPr>
-        <w:t xml:space="preserve">El administrador de la tienda   podrá  modificar sus datos personales introduciendo su  </w:t>
-      </w:r>
-      <w:proofErr w:type="spellStart"/>
-      <w:r>
-        <w:rPr>
-          <w:rFonts w:ascii="Segoe UI" w:eastAsia="Times New Roman" w:hAnsi="Segoe UI" w:cs="Segoe UI"/>
-          <w:sz w:val="24"/>
-          <w:szCs w:val="24"/>
-          <w:lang w:eastAsia="es-ES"/>
-        </w:rPr>
-        <w:t>dni</w:t>
-      </w:r>
-      <w:proofErr w:type="spellEnd"/>
-      <w:r>
-        <w:rPr>
-          <w:rFonts w:ascii="Segoe UI" w:eastAsia="Times New Roman" w:hAnsi="Segoe UI" w:cs="Segoe UI"/>
-          <w:sz w:val="24"/>
-          <w:szCs w:val="24"/>
-          <w:lang w:eastAsia="es-ES"/>
-        </w:rPr>
-        <w:t xml:space="preserve">  y  su  contraseña.  </w:t>
-      </w:r>
-    </w:p>
-    <w:p>
-      <w:pPr>
-        <w:tabs>
-          <w:tab w:val="left" w:pos="2842"/>
-        </w:tabs>
-        <w:spacing w:after="240"/>
-        <w:rPr>
-          <w:rFonts w:ascii="Segoe UI" w:eastAsia="Times New Roman" w:hAnsi="Segoe UI" w:cs="Segoe UI"/>
-          <w:sz w:val="24"/>
-          <w:szCs w:val="24"/>
-          <w:lang w:eastAsia="es-ES"/>
-        </w:rPr>
-      </w:pPr>
-    </w:p>
-    <w:p>
-      <w:pPr>
-        <w:tabs>
-          <w:tab w:val="left" w:pos="2842"/>
-        </w:tabs>
-        <w:spacing w:after="240"/>
-        <w:rPr>
-          <w:rFonts w:ascii="Segoe UI" w:eastAsia="Times New Roman" w:hAnsi="Segoe UI" w:cs="Segoe UI"/>
           <w:b/>
           <w:sz w:val="24"/>
           <w:szCs w:val="24"/>
@@ -6256,10 +6022,6 @@
     </w:p>
     <w:p>
       <w:pPr>
-        <w:tabs>
-          <w:tab w:val="left" w:pos="2842"/>
-        </w:tabs>
-        <w:spacing w:after="240"/>
         <w:rPr>
           <w:rFonts w:ascii="Segoe UI" w:eastAsia="Times New Roman" w:hAnsi="Segoe UI" w:cs="Segoe UI"/>
           <w:b/>
@@ -6268,13 +6030,7 @@
           <w:lang w:eastAsia="es-ES"/>
         </w:rPr>
       </w:pPr>
-    </w:p>
-    <w:p>
-      <w:pPr>
-        <w:tabs>
-          <w:tab w:val="left" w:pos="2842"/>
-        </w:tabs>
-        <w:spacing w:after="240"/>
+      <w:r>
         <w:rPr>
           <w:rFonts w:ascii="Segoe UI" w:eastAsia="Times New Roman" w:hAnsi="Segoe UI" w:cs="Segoe UI"/>
           <w:b/>
@@ -6282,37 +6038,8 @@
           <w:szCs w:val="24"/>
           <w:lang w:eastAsia="es-ES"/>
         </w:rPr>
-      </w:pPr>
-    </w:p>
-    <w:p>
-      <w:pPr>
-        <w:tabs>
-          <w:tab w:val="left" w:pos="2842"/>
-        </w:tabs>
-        <w:spacing w:after="240"/>
-        <w:rPr>
-          <w:rFonts w:ascii="Segoe UI" w:eastAsia="Times New Roman" w:hAnsi="Segoe UI" w:cs="Segoe UI"/>
-          <w:b/>
-          <w:sz w:val="24"/>
-          <w:szCs w:val="24"/>
-          <w:lang w:eastAsia="es-ES"/>
-        </w:rPr>
-      </w:pPr>
-    </w:p>
-    <w:p>
-      <w:pPr>
-        <w:tabs>
-          <w:tab w:val="left" w:pos="2842"/>
-        </w:tabs>
-        <w:spacing w:after="240"/>
-        <w:rPr>
-          <w:rFonts w:ascii="Segoe UI" w:eastAsia="Times New Roman" w:hAnsi="Segoe UI" w:cs="Segoe UI"/>
-          <w:b/>
-          <w:sz w:val="24"/>
-          <w:szCs w:val="24"/>
-          <w:lang w:eastAsia="es-ES"/>
-        </w:rPr>
-      </w:pPr>
+        <w:br w:type="page"/>
+      </w:r>
     </w:p>
     <w:p>
       <w:pPr>
@@ -6431,7 +6158,39 @@
           <w:sz w:val="24"/>
           <w:szCs w:val="24"/>
         </w:rPr>
-        <w:t>El sistema no debe tardar más de 8 segundos en realizar la búsqueda de algún producto, si esto ocurriese el sistema lanzará un mensaje de error indicando que no puede conectarse con la base de datos.</w:t>
+        <w:t>El</w:t>
+      </w:r>
+      <w:r>
+        <w:rPr>
+          <w:rFonts w:ascii="Segoe UI" w:hAnsi="Segoe UI" w:cs="Segoe UI"/>
+          <w:sz w:val="24"/>
+          <w:szCs w:val="24"/>
+        </w:rPr>
+        <w:t xml:space="preserve"> sistema no debe tardar más de 300 mili</w:t>
+      </w:r>
+      <w:r>
+        <w:rPr>
+          <w:rFonts w:ascii="Segoe UI" w:hAnsi="Segoe UI" w:cs="Segoe UI"/>
+          <w:sz w:val="24"/>
+          <w:szCs w:val="24"/>
+        </w:rPr>
+        <w:t xml:space="preserve"> segundos en </w:t>
+      </w:r>
+      <w:r>
+        <w:rPr>
+          <w:rFonts w:ascii="Segoe UI" w:hAnsi="Segoe UI" w:cs="Segoe UI"/>
+          <w:sz w:val="24"/>
+          <w:szCs w:val="24"/>
+        </w:rPr>
+        <w:t>abrir la descripción de un producto</w:t>
+      </w:r>
+      <w:r>
+        <w:rPr>
+          <w:rFonts w:ascii="Segoe UI" w:hAnsi="Segoe UI" w:cs="Segoe UI"/>
+          <w:sz w:val="24"/>
+          <w:szCs w:val="24"/>
+        </w:rPr>
+        <w:t>, si esto ocurriese el sistema lanzará un mensaje de error indicando que no puede conectarse con la base de datos.</w:t>
       </w:r>
     </w:p>
     <w:p>
@@ -6741,7 +6500,25 @@
           <w:sz w:val="24"/>
           <w:szCs w:val="24"/>
         </w:rPr>
-        <w:t xml:space="preserve">El  lenguaje  utilizado  para  implementar  la  tienda  virtual es Java </w:t>
+        <w:t>El  lenguaje  utilizado  para  implementar  la  tienda  virtual es</w:t>
+      </w:r>
+      <w:r>
+        <w:rPr>
+          <w:rFonts w:ascii="Segoe UI" w:hAnsi="Segoe UI" w:cs="Segoe UI"/>
+          <w:sz w:val="24"/>
+          <w:szCs w:val="24"/>
+        </w:rPr>
+        <w:t xml:space="preserve"> </w:t>
+      </w:r>
+      <w:bookmarkStart w:id="0" w:name="_GoBack"/>
+      <w:bookmarkEnd w:id="0"/>
+      <w:r>
+        <w:rPr>
+          <w:rFonts w:ascii="Segoe UI" w:hAnsi="Segoe UI" w:cs="Segoe UI"/>
+          <w:sz w:val="24"/>
+          <w:szCs w:val="24"/>
+        </w:rPr>
+        <w:t xml:space="preserve"> Java </w:t>
       </w:r>
     </w:p>
     <w:p>
@@ -10478,8 +10255,6 @@
         </w:rPr>
         <w:t xml:space="preserve">   El siguiente diagrama ofrece una vision de la estructura general del sistema de acuerdo a los requerimientos propuestos y su relacion con el diseño de los modeulos desarrollados</w:t>
       </w:r>
-      <w:bookmarkStart w:id="0" w:name="_GoBack"/>
-      <w:bookmarkEnd w:id="0"/>
     </w:p>
     <w:p>
       <w:pPr>
@@ -10659,7 +10434,7 @@
           <w:rPr>
             <w:noProof/>
           </w:rPr>
-          <w:t>14</w:t>
+          <w:t>13</w:t>
         </w:r>
         <w:r>
           <w:fldChar w:fldCharType="end"/>
@@ -12214,6 +11989,7 @@
       <w:spacing w:after="0" w:line="240" w:lineRule="auto"/>
     </w:pPr>
     <w:tblPr>
+      <w:tblInd w:w="0" w:type="dxa"/>
       <w:tblBorders>
         <w:top w:val="single" w:sz="4" w:space="0" w:color="auto"/>
         <w:left w:val="single" w:sz="4" w:space="0" w:color="auto"/>
@@ -12222,6 +11998,12 @@
         <w:insideH w:val="single" w:sz="4" w:space="0" w:color="auto"/>
         <w:insideV w:val="single" w:sz="4" w:space="0" w:color="auto"/>
       </w:tblBorders>
+      <w:tblCellMar>
+        <w:top w:w="0" w:type="dxa"/>
+        <w:left w:w="108" w:type="dxa"/>
+        <w:bottom w:w="0" w:type="dxa"/>
+        <w:right w:w="108" w:type="dxa"/>
+      </w:tblCellMar>
     </w:tblPr>
   </w:style>
   <w:style w:type="paragraph" w:styleId="Encabezado">
@@ -12332,7 +12114,6 @@
     <w:tblPr>
       <w:tblStyleRowBandSize w:val="1"/>
       <w:tblStyleColBandSize w:val="1"/>
-      <w:tblInd w:w="0" w:type="nil"/>
       <w:tblBorders>
         <w:top w:val="single" w:sz="8" w:space="0" w:color="4F81BD" w:themeColor="accent1"/>
         <w:left w:val="single" w:sz="8" w:space="0" w:color="4F81BD" w:themeColor="accent1"/>
@@ -12341,6 +12122,12 @@
         <w:insideH w:val="single" w:sz="8" w:space="0" w:color="4F81BD" w:themeColor="accent1"/>
         <w:insideV w:val="single" w:sz="8" w:space="0" w:color="4F81BD" w:themeColor="accent1"/>
       </w:tblBorders>
+      <w:tblCellMar>
+        <w:top w:w="0" w:type="dxa"/>
+        <w:left w:w="108" w:type="dxa"/>
+        <w:bottom w:w="0" w:type="dxa"/>
+        <w:right w:w="108" w:type="dxa"/>
+      </w:tblCellMar>
     </w:tblPr>
     <w:tblStylePr w:type="firstRow">
       <w:pPr>
@@ -12645,6 +12432,7 @@
       <w:spacing w:after="0" w:line="240" w:lineRule="auto"/>
     </w:pPr>
     <w:tblPr>
+      <w:tblInd w:w="0" w:type="dxa"/>
       <w:tblBorders>
         <w:top w:val="single" w:sz="4" w:space="0" w:color="auto"/>
         <w:left w:val="single" w:sz="4" w:space="0" w:color="auto"/>
@@ -12653,6 +12441,12 @@
         <w:insideH w:val="single" w:sz="4" w:space="0" w:color="auto"/>
         <w:insideV w:val="single" w:sz="4" w:space="0" w:color="auto"/>
       </w:tblBorders>
+      <w:tblCellMar>
+        <w:top w:w="0" w:type="dxa"/>
+        <w:left w:w="108" w:type="dxa"/>
+        <w:bottom w:w="0" w:type="dxa"/>
+        <w:right w:w="108" w:type="dxa"/>
+      </w:tblCellMar>
     </w:tblPr>
   </w:style>
   <w:style w:type="paragraph" w:styleId="Encabezado">
@@ -12763,7 +12557,6 @@
     <w:tblPr>
       <w:tblStyleRowBandSize w:val="1"/>
       <w:tblStyleColBandSize w:val="1"/>
-      <w:tblInd w:w="0" w:type="nil"/>
       <w:tblBorders>
         <w:top w:val="single" w:sz="8" w:space="0" w:color="4F81BD" w:themeColor="accent1"/>
         <w:left w:val="single" w:sz="8" w:space="0" w:color="4F81BD" w:themeColor="accent1"/>
@@ -12772,6 +12565,12 @@
         <w:insideH w:val="single" w:sz="8" w:space="0" w:color="4F81BD" w:themeColor="accent1"/>
         <w:insideV w:val="single" w:sz="8" w:space="0" w:color="4F81BD" w:themeColor="accent1"/>
       </w:tblBorders>
+      <w:tblCellMar>
+        <w:top w:w="0" w:type="dxa"/>
+        <w:left w:w="108" w:type="dxa"/>
+        <w:bottom w:w="0" w:type="dxa"/>
+        <w:right w:w="108" w:type="dxa"/>
+      </w:tblCellMar>
     </w:tblPr>
     <w:tblStylePr w:type="firstRow">
       <w:pPr>
@@ -13169,7 +12968,7 @@
 </file>
 
 <file path=customXml/itemProps1.xml><?xml version="1.0" encoding="utf-8"?>
-<ds:datastoreItem xmlns:ds="http://schemas.openxmlformats.org/officeDocument/2006/customXml" ds:itemID="{F7A6D92C-E165-4A8C-A776-DE014CCF312E}">
+<ds:datastoreItem xmlns:ds="http://schemas.openxmlformats.org/officeDocument/2006/customXml" ds:itemID="{0AFC1825-5900-4725-974A-F5816E64F32D}">
   <ds:schemaRefs>
     <ds:schemaRef ds:uri="http://schemas.openxmlformats.org/officeDocument/2006/bibliography"/>
   </ds:schemaRefs>

</xml_diff>

<commit_message>
Se adjunta Documento de Arquitectura
</commit_message>
<xml_diff>
--- a/doc/DOC DE REQ.docx
+++ b/doc/DOC DE REQ.docx
@@ -4823,6 +4823,12 @@
         <w:rPr>
           <w:rFonts w:ascii="Segoe UI" w:hAnsi="Segoe UI" w:cs="Segoe UI"/>
         </w:rPr>
+        <w:t>+</w:t>
+      </w:r>
+      <w:r>
+        <w:rPr>
+          <w:rFonts w:ascii="Segoe UI" w:hAnsi="Segoe UI" w:cs="Segoe UI"/>
+        </w:rPr>
         <w:t xml:space="preserve">Cliente registrado </w:t>
       </w:r>
       <w:r>
@@ -4842,7 +4848,12 @@
         <w:rPr>
           <w:rFonts w:ascii="Segoe UI" w:hAnsi="Segoe UI" w:cs="Segoe UI"/>
         </w:rPr>
-        <w:tab/>
+        <w:t xml:space="preserve">      °    </w:t>
+      </w:r>
+      <w:r>
+        <w:rPr>
+          <w:rFonts w:ascii="Segoe UI" w:hAnsi="Segoe UI" w:cs="Segoe UI"/>
+        </w:rPr>
         <w:t xml:space="preserve">Cualquiera de las funciones mencionadas anteriormente para clientes </w:t>
       </w:r>
       <w:proofErr w:type="spellStart"/>
@@ -4850,14 +4861,34 @@
         <w:rPr>
           <w:rFonts w:ascii="Segoe UI" w:hAnsi="Segoe UI" w:cs="Segoe UI"/>
         </w:rPr>
-        <w:t>anonimos</w:t>
+        <w:t>ano</w:t>
+      </w:r>
+      <w:r>
+        <w:rPr>
+          <w:rFonts w:ascii="Segoe UI" w:hAnsi="Segoe UI" w:cs="Segoe UI"/>
+        </w:rPr>
+        <w:t>n</w:t>
+      </w:r>
+      <w:r>
+        <w:rPr>
+          <w:rFonts w:ascii="Segoe UI" w:hAnsi="Segoe UI" w:cs="Segoe UI"/>
+        </w:rPr>
+        <w:t>imos</w:t>
       </w:r>
       <w:proofErr w:type="spellEnd"/>
       <w:r>
         <w:rPr>
           <w:rFonts w:ascii="Segoe UI" w:hAnsi="Segoe UI" w:cs="Segoe UI"/>
         </w:rPr>
-        <w:t xml:space="preserve"> también podrá ser realizado por clientes registrados. </w:t>
+        <w:t> también podrá ser r</w:t>
+      </w:r>
+      <w:bookmarkStart w:id="0" w:name="_GoBack"/>
+      <w:bookmarkEnd w:id="0"/>
+      <w:r>
+        <w:rPr>
+          <w:rFonts w:ascii="Segoe UI" w:hAnsi="Segoe UI" w:cs="Segoe UI"/>
+        </w:rPr>
+        <w:t xml:space="preserve">ealizado por clientes registrados. </w:t>
       </w:r>
     </w:p>
     <w:p>
@@ -6510,8 +6541,6 @@
         </w:rPr>
         <w:t xml:space="preserve"> </w:t>
       </w:r>
-      <w:bookmarkStart w:id="0" w:name="_GoBack"/>
-      <w:bookmarkEnd w:id="0"/>
       <w:r>
         <w:rPr>
           <w:rFonts w:ascii="Segoe UI" w:hAnsi="Segoe UI" w:cs="Segoe UI"/>
@@ -10434,7 +10463,7 @@
           <w:rPr>
             <w:noProof/>
           </w:rPr>
-          <w:t>13</w:t>
+          <w:t>14</w:t>
         </w:r>
         <w:r>
           <w:fldChar w:fldCharType="end"/>
@@ -11989,7 +12018,6 @@
       <w:spacing w:after="0" w:line="240" w:lineRule="auto"/>
     </w:pPr>
     <w:tblPr>
-      <w:tblInd w:w="0" w:type="dxa"/>
       <w:tblBorders>
         <w:top w:val="single" w:sz="4" w:space="0" w:color="auto"/>
         <w:left w:val="single" w:sz="4" w:space="0" w:color="auto"/>
@@ -11998,12 +12026,6 @@
         <w:insideH w:val="single" w:sz="4" w:space="0" w:color="auto"/>
         <w:insideV w:val="single" w:sz="4" w:space="0" w:color="auto"/>
       </w:tblBorders>
-      <w:tblCellMar>
-        <w:top w:w="0" w:type="dxa"/>
-        <w:left w:w="108" w:type="dxa"/>
-        <w:bottom w:w="0" w:type="dxa"/>
-        <w:right w:w="108" w:type="dxa"/>
-      </w:tblCellMar>
     </w:tblPr>
   </w:style>
   <w:style w:type="paragraph" w:styleId="Encabezado">
@@ -12122,12 +12144,6 @@
         <w:insideH w:val="single" w:sz="8" w:space="0" w:color="4F81BD" w:themeColor="accent1"/>
         <w:insideV w:val="single" w:sz="8" w:space="0" w:color="4F81BD" w:themeColor="accent1"/>
       </w:tblBorders>
-      <w:tblCellMar>
-        <w:top w:w="0" w:type="dxa"/>
-        <w:left w:w="108" w:type="dxa"/>
-        <w:bottom w:w="0" w:type="dxa"/>
-        <w:right w:w="108" w:type="dxa"/>
-      </w:tblCellMar>
     </w:tblPr>
     <w:tblStylePr w:type="firstRow">
       <w:pPr>
@@ -12432,7 +12448,6 @@
       <w:spacing w:after="0" w:line="240" w:lineRule="auto"/>
     </w:pPr>
     <w:tblPr>
-      <w:tblInd w:w="0" w:type="dxa"/>
       <w:tblBorders>
         <w:top w:val="single" w:sz="4" w:space="0" w:color="auto"/>
         <w:left w:val="single" w:sz="4" w:space="0" w:color="auto"/>
@@ -12441,12 +12456,6 @@
         <w:insideH w:val="single" w:sz="4" w:space="0" w:color="auto"/>
         <w:insideV w:val="single" w:sz="4" w:space="0" w:color="auto"/>
       </w:tblBorders>
-      <w:tblCellMar>
-        <w:top w:w="0" w:type="dxa"/>
-        <w:left w:w="108" w:type="dxa"/>
-        <w:bottom w:w="0" w:type="dxa"/>
-        <w:right w:w="108" w:type="dxa"/>
-      </w:tblCellMar>
     </w:tblPr>
   </w:style>
   <w:style w:type="paragraph" w:styleId="Encabezado">
@@ -12565,12 +12574,6 @@
         <w:insideH w:val="single" w:sz="8" w:space="0" w:color="4F81BD" w:themeColor="accent1"/>
         <w:insideV w:val="single" w:sz="8" w:space="0" w:color="4F81BD" w:themeColor="accent1"/>
       </w:tblBorders>
-      <w:tblCellMar>
-        <w:top w:w="0" w:type="dxa"/>
-        <w:left w:w="108" w:type="dxa"/>
-        <w:bottom w:w="0" w:type="dxa"/>
-        <w:right w:w="108" w:type="dxa"/>
-      </w:tblCellMar>
     </w:tblPr>
     <w:tblStylePr w:type="firstRow">
       <w:pPr>
@@ -12968,7 +12971,7 @@
 </file>
 
 <file path=customXml/itemProps1.xml><?xml version="1.0" encoding="utf-8"?>
-<ds:datastoreItem xmlns:ds="http://schemas.openxmlformats.org/officeDocument/2006/customXml" ds:itemID="{0AFC1825-5900-4725-974A-F5816E64F32D}">
+<ds:datastoreItem xmlns:ds="http://schemas.openxmlformats.org/officeDocument/2006/customXml" ds:itemID="{FC628942-B9E5-4174-B0E6-D49FDD4F6404}">
   <ds:schemaRefs>
     <ds:schemaRef ds:uri="http://schemas.openxmlformats.org/officeDocument/2006/bibliography"/>
   </ds:schemaRefs>

</xml_diff>